<commit_message>
Remove some resume info.
</commit_message>
<xml_diff>
--- a/resources/wilcox-resume.docx
+++ b/resources/wilcox-resume.docx
@@ -43,6 +43,8 @@
         <w:t>SOFTWARE ENGINEER</w:t>
       </w:r>
     </w:p>
+    <w:bookmarkStart w:id="0" w:name="_GoBack"/>
+    <w:bookmarkEnd w:id="0"/>
     <w:p>
       <w:pPr>
         <w:jc w:val="center"/>
@@ -54,37 +56,46 @@
         </w:rPr>
       </w:pPr>
       <w:r>
-        <w:rPr>
-          <w:rFonts w:ascii="Garamond" w:eastAsia="Garamond" w:hAnsi="Garamond" w:cs="Garamond"/>
-          <w:b/>
-          <w:sz w:val="20"/>
-          <w:szCs w:val="20"/>
-        </w:rPr>
-        <w:t xml:space="preserve">208.410.0360    wilcox.brett@gmail.com    </w:t>
+        <w:fldChar w:fldCharType="begin"/>
+      </w:r>
+      <w:r>
+        <w:instrText xml:space="preserve"> HYPERLINK "https://github.com/desertidaho" \h </w:instrText>
+      </w:r>
+      <w:r>
+        <w:fldChar w:fldCharType="separate"/>
+      </w:r>
+      <w:r>
+        <w:rPr>
+          <w:rFonts w:ascii="Garamond" w:eastAsia="Garamond" w:hAnsi="Garamond" w:cs="Garamond"/>
+          <w:b/>
+          <w:color w:val="1155CC"/>
+          <w:sz w:val="20"/>
+          <w:szCs w:val="20"/>
+          <w:u w:val="single"/>
+        </w:rPr>
+        <w:t>GitHub</w:t>
+      </w:r>
+      <w:r>
+        <w:rPr>
+          <w:rFonts w:ascii="Garamond" w:eastAsia="Garamond" w:hAnsi="Garamond" w:cs="Garamond"/>
+          <w:b/>
+          <w:color w:val="1155CC"/>
+          <w:sz w:val="20"/>
+          <w:szCs w:val="20"/>
+          <w:u w:val="single"/>
+        </w:rPr>
+        <w:fldChar w:fldCharType="end"/>
+      </w:r>
+      <w:r>
+        <w:rPr>
+          <w:rFonts w:ascii="Garamond" w:eastAsia="Garamond" w:hAnsi="Garamond" w:cs="Garamond"/>
+          <w:b/>
+          <w:sz w:val="20"/>
+          <w:szCs w:val="20"/>
+        </w:rPr>
+        <w:t xml:space="preserve">    </w:t>
       </w:r>
       <w:hyperlink r:id="rId5">
-        <w:r>
-          <w:rPr>
-            <w:rFonts w:ascii="Garamond" w:eastAsia="Garamond" w:hAnsi="Garamond" w:cs="Garamond"/>
-            <w:b/>
-            <w:color w:val="1155CC"/>
-            <w:sz w:val="20"/>
-            <w:szCs w:val="20"/>
-            <w:u w:val="single"/>
-          </w:rPr>
-          <w:t>GitHub</w:t>
-        </w:r>
-      </w:hyperlink>
-      <w:r>
-        <w:rPr>
-          <w:rFonts w:ascii="Garamond" w:eastAsia="Garamond" w:hAnsi="Garamond" w:cs="Garamond"/>
-          <w:b/>
-          <w:sz w:val="20"/>
-          <w:szCs w:val="20"/>
-        </w:rPr>
-        <w:t xml:space="preserve">    </w:t>
-      </w:r>
-      <w:hyperlink r:id="rId6">
         <w:r>
           <w:rPr>
             <w:rFonts w:ascii="Garamond" w:eastAsia="Garamond" w:hAnsi="Garamond" w:cs="Garamond"/>
@@ -430,8 +441,6 @@
         </w:rPr>
         <w:tab/>
       </w:r>
-      <w:bookmarkStart w:id="0" w:name="_GoBack"/>
-      <w:bookmarkEnd w:id="0"/>
       <w:r>
         <w:rPr>
           <w:rFonts w:ascii="Garamond" w:eastAsia="Garamond" w:hAnsi="Garamond" w:cs="Garamond"/>
@@ -745,7 +754,7 @@
           <w:szCs w:val="20"/>
         </w:rPr>
       </w:pPr>
-      <w:hyperlink r:id="rId7">
+      <w:hyperlink r:id="rId6">
         <w:r>
           <w:rPr>
             <w:rFonts w:ascii="Garamond" w:eastAsia="Garamond" w:hAnsi="Garamond" w:cs="Garamond"/>
@@ -813,7 +822,7 @@
           <w:szCs w:val="20"/>
         </w:rPr>
       </w:pPr>
-      <w:hyperlink r:id="rId8">
+      <w:hyperlink r:id="rId7">
         <w:r>
           <w:rPr>
             <w:rFonts w:ascii="Garamond" w:eastAsia="Garamond" w:hAnsi="Garamond" w:cs="Garamond"/>
@@ -873,7 +882,7 @@
           <w:szCs w:val="20"/>
         </w:rPr>
       </w:pPr>
-      <w:hyperlink r:id="rId9">
+      <w:hyperlink r:id="rId8">
         <w:r>
           <w:rPr>
             <w:rFonts w:ascii="Garamond" w:eastAsia="Garamond" w:hAnsi="Garamond" w:cs="Garamond"/>
@@ -941,7 +950,7 @@
           <w:szCs w:val="20"/>
         </w:rPr>
       </w:pPr>
-      <w:hyperlink r:id="rId10">
+      <w:hyperlink r:id="rId9">
         <w:r>
           <w:rPr>
             <w:rFonts w:ascii="Garamond" w:eastAsia="Garamond" w:hAnsi="Garamond" w:cs="Garamond"/>
@@ -1138,7 +1147,7 @@
           <w:szCs w:val="20"/>
         </w:rPr>
       </w:pPr>
-      <w:hyperlink r:id="rId11">
+      <w:hyperlink r:id="rId10">
         <w:r>
           <w:rPr>
             <w:rFonts w:ascii="Garamond" w:eastAsia="Garamond" w:hAnsi="Garamond" w:cs="Garamond"/>
@@ -1172,7 +1181,7 @@
           <w:szCs w:val="20"/>
         </w:rPr>
       </w:pPr>
-      <w:hyperlink r:id="rId12">
+      <w:hyperlink r:id="rId11">
         <w:r>
           <w:rPr>
             <w:rFonts w:ascii="Garamond" w:eastAsia="Garamond" w:hAnsi="Garamond" w:cs="Garamond"/>

</xml_diff>